<commit_message>
remove 3670 title, mark as ubuntu vs centos version
git-svn-id: https://tor.ern.nps.edu/svn/proj/labtainer/trunk@939 ed162e55-3153-4343-a18d-e086fa355ed4
</commit_message>
<xml_diff>
--- a/labs/sys-log/docs/sys-log.docx
+++ b/labs/sys-log/docs/sys-log.docx
@@ -9,22 +9,26 @@
       </w:pPr>
       <w:r>
         <w:rPr/>
-        <w:t>Exploring Unix Logs</w:t>
+        <w:t xml:space="preserve">Exploring Unix Logs </w:t>
+      </w:r>
+      <w:r>
+        <w:rPr/>
+        <w:t>(Ubuntu)</w:t>
       </w:r>
     </w:p>
     <w:p>
       <w:pPr>
         <w:pStyle w:val="Normal"/>
         <w:jc w:val="center"/>
-        <w:rPr/>
-      </w:pPr>
-      <w:r>
-        <w:rPr>
+        <w:rPr>
+          <w:b/>
           <w:b/>
           <w:bCs/>
           <w:sz w:val="44"/>
         </w:rPr>
-        <w:t>CS3670 Lab Exercise</w:t>
+      </w:pPr>
+      <w:r>
+        <w:rPr/>
       </w:r>
     </w:p>
     <w:p>
@@ -78,7 +82,7 @@
                 <wp:positionV relativeFrom="paragraph">
                   <wp:posOffset>680720</wp:posOffset>
                 </wp:positionV>
-                <wp:extent cx="5462905" cy="475615"/>
+                <wp:extent cx="5464175" cy="476885"/>
                 <wp:effectExtent l="0" t="0" r="24130" b="33020"/>
                 <wp:wrapSquare wrapText="bothSides"/>
                 <wp:docPr id="1" name="Text Box 10"/>
@@ -89,7 +93,7 @@
                       <wps:spPr>
                         <a:xfrm>
                           <a:off x="0" y="0"/>
-                          <a:ext cx="5462280" cy="474840"/>
+                          <a:ext cx="5463720" cy="476280"/>
                         </a:xfrm>
                         <a:prstGeom prst="rect">
                           <a:avLst/>
@@ -139,14 +143,10 @@
                           <w:p>
                             <w:pPr>
                               <w:pStyle w:val="FrameContents"/>
-                              <w:rPr>
-                                <w:color w:val="000000"/>
-                              </w:rPr>
+                              <w:rPr/>
                             </w:pPr>
                             <w:r>
-                              <w:rPr>
-                                <w:color w:val="000000"/>
-                              </w:rPr>
+                              <w:rPr/>
                             </w:r>
                           </w:p>
                         </w:txbxContent>
@@ -163,7 +163,7 @@
           </mc:Choice>
           <mc:Fallback>
             <w:pict>
-              <v:rect id="shape_0" ID="Text Box 10" stroked="t" style="position:absolute;margin-left:0pt;margin-top:53.6pt;width:430.05pt;height:37.35pt" wp14:anchorId="58C16CE4">
+              <v:rect id="shape_0" ID="Text Box 10" stroked="t" style="position:absolute;margin-left:0pt;margin-top:53.6pt;width:430.15pt;height:37.45pt" wp14:anchorId="58C16CE4">
                 <w10:wrap type="square"/>
                 <v:fill o:detectmouseclick="t" on="false"/>
                 <v:stroke color="black" joinstyle="round" endcap="flat"/>
@@ -193,14 +193,10 @@
                     <w:p>
                       <w:pPr>
                         <w:pStyle w:val="FrameContents"/>
-                        <w:rPr>
-                          <w:color w:val="000000"/>
-                        </w:rPr>
+                        <w:rPr/>
                       </w:pPr>
                       <w:r>
-                        <w:rPr>
-                          <w:color w:val="000000"/>
-                        </w:rPr>
+                        <w:rPr/>
                       </w:r>
                     </w:p>
                   </w:txbxContent>
@@ -228,7 +224,7 @@
           <w:ilvl w:val="0"/>
           <w:numId w:val="2"/>
         </w:numPr>
-        <w:shd w:fill="D9D9D9" w:val="clear"/>
+        <w:shd w:val="clear" w:fill="D9D9D9"/>
         <w:tabs>
           <w:tab w:val="left" w:pos="-1080" w:leader="none"/>
         </w:tabs>
@@ -256,7 +252,7 @@
           <w:ilvl w:val="0"/>
           <w:numId w:val="2"/>
         </w:numPr>
-        <w:shd w:fill="D9D9D9" w:val="clear"/>
+        <w:shd w:val="clear" w:fill="D9D9D9"/>
         <w:tabs>
           <w:tab w:val="left" w:pos="-360" w:leader="none"/>
         </w:tabs>
@@ -309,7 +305,7 @@
           <w:rFonts w:cs="Times New Roman"/>
         </w:rPr>
         <w:tab/>
-        <w:t>./start.py file-deletion</w:t>
+        <w:t>./start.py sys-log</w:t>
       </w:r>
     </w:p>
     <w:p>
@@ -321,7 +317,9 @@
         </w:rPr>
       </w:pPr>
       <w:r>
-        <w:rPr/>
+        <w:rPr>
+          <w:rFonts w:cs="Times New Roman"/>
+        </w:rPr>
       </w:r>
     </w:p>
     <w:p>
@@ -425,15 +423,7 @@
       </w:r>
       <w:r>
         <w:rPr/>
-        <w:t xml:space="preserve"> password to log in as </w:t>
-      </w:r>
-      <w:r>
-        <w:rPr/>
-        <w:t>student</w:t>
-      </w:r>
-      <w:r>
-        <w:rPr/>
-        <w:t>.</w:t>
+        <w:t xml:space="preserve"> password to log in as student.</w:t>
       </w:r>
     </w:p>
     <w:p>
@@ -447,11 +437,7 @@
       </w:pPr>
       <w:r>
         <w:rPr/>
-        <w:t xml:space="preserve">Then, behave as if confused, and type the student password at the login prompt where you would normally type the user id.  </w:t>
-      </w:r>
-      <w:r>
-        <w:rPr/>
-        <w:t>Complete the authentication by entering something in the password field.</w:t>
+        <w:t>Then, behave as if confused, and type the student password at the login prompt where you would normally type the user id.  Complete the authentication by entering something in the password field.</w:t>
       </w:r>
     </w:p>
     <w:p>
@@ -464,17 +450,13 @@
         <w:ind w:left="360" w:hanging="0"/>
         <w:rPr/>
       </w:pPr>
+      <w:bookmarkStart w:id="0" w:name="__DdeLink__388_837462013"/>
+      <w:bookmarkEnd w:id="0"/>
       <w:r>
         <w:rPr>
           <w:rFonts w:cs="Times New Roman" w:ascii="Times New Roman" w:hAnsi="Times New Roman"/>
         </w:rPr>
-        <w:t>Log</w:t>
-      </w:r>
-      <w:r>
-        <w:rPr>
-          <w:rFonts w:cs="Times New Roman" w:ascii="Times New Roman" w:hAnsi="Times New Roman"/>
-        </w:rPr>
-        <w:t>in using the student user ID and the student123 password.</w:t>
+        <w:t>Login using the student user ID and the student123 password.</w:t>
       </w:r>
     </w:p>
     <w:p>
@@ -504,7 +486,7 @@
           <w:ilvl w:val="0"/>
           <w:numId w:val="2"/>
         </w:numPr>
-        <w:shd w:fill="D9D9D9" w:val="clear"/>
+        <w:shd w:val="clear" w:fill="D9D9D9"/>
         <w:tabs>
           <w:tab w:val="left" w:pos="-360" w:leader="none"/>
         </w:tabs>
@@ -534,14 +516,7 @@
           <w:rFonts w:cs="Times New Roman" w:ascii="Times New Roman" w:hAnsi="Times New Roman"/>
           <w:b w:val="false"/>
         </w:rPr>
-        <w:t>Note that in this lab, use of the “sudo” command requires you to provide the user’s password (in this case, student123).  Most of these labs allow the use of sudo without requiring a password</w:t>
-      </w:r>
-      <w:r>
-        <w:rPr>
-          <w:rFonts w:cs="Times New Roman" w:ascii="Times New Roman" w:hAnsi="Times New Roman"/>
-          <w:b w:val="false"/>
-        </w:rPr>
-        <w:t>.</w:t>
+        <w:t>Note that in this lab, use of the “sudo” command requires you to provide the user’s password (in this case, student123).  Most of these labs allow the use of sudo without requiring a password.</w:t>
       </w:r>
     </w:p>
     <w:p>
@@ -594,15 +569,7 @@
       </w:r>
       <w:r>
         <w:rPr/>
-        <w:t xml:space="preserve"> for </w:t>
-      </w:r>
-      <w:r>
-        <w:rPr/>
-        <w:t>student</w:t>
-      </w:r>
-      <w:r>
-        <w:rPr/>
-        <w:t>.</w:t>
+        <w:t xml:space="preserve"> for student.</w:t>
       </w:r>
     </w:p>
     <w:p>
@@ -634,26 +601,11 @@
           <w:rFonts w:cs="Courier New" w:ascii="Courier New" w:hAnsi="Courier New"/>
           <w:b/>
         </w:rPr>
-        <w:t>su</w:t>
-      </w:r>
-      <w:r>
-        <w:rPr>
-          <w:rFonts w:cs="Courier New" w:ascii="Courier New" w:hAnsi="Courier New"/>
-          <w:b/>
-        </w:rPr>
-        <w:t>do su</w:t>
-      </w:r>
-      <w:r>
-        <w:rPr/>
-        <w:t xml:space="preserve"> command again, but this time give the correct password for </w:t>
-      </w:r>
-      <w:r>
-        <w:rPr/>
-        <w:t>the student</w:t>
-      </w:r>
-      <w:r>
-        <w:rPr/>
-        <w:t xml:space="preserve">, which is </w:t>
+        <w:t>sudo su</w:t>
+      </w:r>
+      <w:r>
+        <w:rPr/>
+        <w:t xml:space="preserve"> command again, but this time give the correct password for the student, which is </w:t>
       </w:r>
       <w:r>
         <w:rPr>
@@ -1687,18 +1639,18 @@
           <w:ilvl w:val="0"/>
           <w:numId w:val="2"/>
         </w:numPr>
-        <w:shd w:fill="D9D9D9" w:val="clear"/>
+        <w:shd w:val="clear" w:fill="D9D9D9"/>
         <w:tabs>
           <w:tab w:val="left" w:pos="-360" w:leader="none"/>
         </w:tabs>
         <w:rPr/>
       </w:pPr>
-      <w:bookmarkStart w:id="0" w:name="_Ref290905001"/>
+      <w:bookmarkStart w:id="1" w:name="_Ref290905001"/>
       <w:r>
         <w:rPr/>
         <w:t>Reconfigure rsyslog</w:t>
       </w:r>
-      <w:bookmarkEnd w:id="0"/>
+      <w:bookmarkEnd w:id="1"/>
       <w:r>
         <w:rPr/>
         <w:t xml:space="preserve"> for MARK</w:t>
@@ -2242,7 +2194,7 @@
           <w:ilvl w:val="0"/>
           <w:numId w:val="2"/>
         </w:numPr>
-        <w:shd w:fill="D9D9D9" w:val="clear"/>
+        <w:shd w:val="clear" w:fill="D9D9D9"/>
         <w:tabs>
           <w:tab w:val="left" w:pos="-1080" w:leader="none"/>
         </w:tabs>
@@ -2381,7 +2333,7 @@
         </w:numPr>
         <w:rPr/>
       </w:pPr>
-      <w:bookmarkStart w:id="1" w:name="_Ref479847270"/>
+      <w:bookmarkStart w:id="2" w:name="_Ref479847270"/>
       <w:r>
         <w:rPr/>
         <w:t xml:space="preserve">Generate a record in </w:t>
@@ -2390,15 +2342,9 @@
         <w:rPr>
           <w:rFonts w:cs="Courier New" w:ascii="Courier New" w:hAnsi="Courier New"/>
         </w:rPr>
-        <w:t>/var/log/</w:t>
-      </w:r>
-      <w:r>
-        <w:rPr>
-          <w:rFonts w:cs="Courier New" w:ascii="Courier New" w:hAnsi="Courier New"/>
-        </w:rPr>
-        <w:t>syslog</w:t>
-      </w:r>
-      <w:bookmarkEnd w:id="1"/>
+        <w:t>/var/log/syslog</w:t>
+      </w:r>
+      <w:bookmarkEnd w:id="2"/>
       <w:r>
         <w:rPr/>
         <w:t xml:space="preserve"> with a priority of “info” by doing the following:</w:t>
@@ -2576,8 +2522,8 @@
         <w:contextualSpacing/>
         <w:rPr/>
       </w:pPr>
-      <w:bookmarkStart w:id="2" w:name="_Ref303839265"/>
       <w:bookmarkStart w:id="3" w:name="_Ref303839265"/>
+      <w:bookmarkStart w:id="4" w:name="_Ref303839265"/>
       <w:r>
         <w:rPr/>
       </w:r>
@@ -2641,68 +2587,68 @@
         <w:contextualSpacing/>
         <w:rPr/>
       </w:pPr>
-      <w:bookmarkStart w:id="4" w:name="_Ref479847543"/>
+      <w:bookmarkStart w:id="5" w:name="_Ref479847543"/>
       <w:r>
         <w:rPr/>
         <w:t>Reopen the syslog configuration file and scroll down to the RULES section.</w:t>
       </w:r>
+      <w:bookmarkEnd w:id="5"/>
+      <w:r>
+        <w:rPr/>
+        <w:t xml:space="preserve"> </w:t>
+      </w:r>
+    </w:p>
+    <w:p>
+      <w:pPr>
+        <w:pStyle w:val="ListParagraph"/>
+        <w:spacing w:before="0" w:after="200"/>
+        <w:ind w:left="360" w:hanging="0"/>
+        <w:contextualSpacing/>
+        <w:rPr/>
+      </w:pPr>
+      <w:r>
+        <w:rPr/>
+      </w:r>
+    </w:p>
+    <w:p>
+      <w:pPr>
+        <w:pStyle w:val="ListParagraph"/>
+        <w:spacing w:before="0" w:after="200"/>
+        <w:ind w:left="360" w:hanging="0"/>
+        <w:contextualSpacing/>
+        <w:rPr/>
+      </w:pPr>
+      <w:r>
+        <w:rPr/>
+        <w:t xml:space="preserve">Add a new syslog rule that puts </w:t>
+      </w:r>
+      <w:r>
+        <w:rPr>
+          <w:u w:val="single"/>
+        </w:rPr>
+        <w:t>all</w:t>
+      </w:r>
+      <w:r>
+        <w:rPr/>
+        <w:t xml:space="preserve"> messages with a priority of “debug” into a file called </w:t>
+      </w:r>
+      <w:r>
+        <w:rPr>
+          <w:rFonts w:cs="Courier New" w:ascii="Courier New" w:hAnsi="Courier New"/>
+        </w:rPr>
+        <w:t>/var/log/mydebug</w:t>
+      </w:r>
+      <w:r>
+        <w:rPr/>
+        <w:t xml:space="preserve">. The file should </w:t>
+      </w:r>
+      <w:r>
+        <w:rPr>
+          <w:u w:val="single"/>
+        </w:rPr>
+        <w:t>only</w:t>
+      </w:r>
       <w:bookmarkEnd w:id="4"/>
-      <w:r>
-        <w:rPr/>
-        <w:t xml:space="preserve"> </w:t>
-      </w:r>
-    </w:p>
-    <w:p>
-      <w:pPr>
-        <w:pStyle w:val="ListParagraph"/>
-        <w:spacing w:before="0" w:after="200"/>
-        <w:ind w:left="360" w:hanging="0"/>
-        <w:contextualSpacing/>
-        <w:rPr/>
-      </w:pPr>
-      <w:r>
-        <w:rPr/>
-      </w:r>
-    </w:p>
-    <w:p>
-      <w:pPr>
-        <w:pStyle w:val="ListParagraph"/>
-        <w:spacing w:before="0" w:after="200"/>
-        <w:ind w:left="360" w:hanging="0"/>
-        <w:contextualSpacing/>
-        <w:rPr/>
-      </w:pPr>
-      <w:r>
-        <w:rPr/>
-        <w:t xml:space="preserve">Add a new syslog rule that puts </w:t>
-      </w:r>
-      <w:r>
-        <w:rPr>
-          <w:u w:val="single"/>
-        </w:rPr>
-        <w:t>all</w:t>
-      </w:r>
-      <w:r>
-        <w:rPr/>
-        <w:t xml:space="preserve"> messages with a priority of “debug” into a file called </w:t>
-      </w:r>
-      <w:r>
-        <w:rPr>
-          <w:rFonts w:cs="Courier New" w:ascii="Courier New" w:hAnsi="Courier New"/>
-        </w:rPr>
-        <w:t>/var/log/mydebug</w:t>
-      </w:r>
-      <w:r>
-        <w:rPr/>
-        <w:t xml:space="preserve">. The file should </w:t>
-      </w:r>
-      <w:r>
-        <w:rPr>
-          <w:u w:val="single"/>
-        </w:rPr>
-        <w:t>only</w:t>
-      </w:r>
-      <w:bookmarkEnd w:id="3"/>
       <w:r>
         <w:rPr/>
         <w:t xml:space="preserve"> have debug messages. Feel free to refer to the lecture slides and your lecture notes to figure out what to do.</w:t>
@@ -2780,21 +2726,7 @@
           <w:sz w:val="24"/>
           <w:szCs w:val="24"/>
         </w:rPr>
-        <w:t xml:space="preserve">If your change to </w:t>
-      </w:r>
-      <w:r>
-        <w:rPr>
-          <w:sz w:val="24"/>
-          <w:szCs w:val="24"/>
-        </w:rPr>
-        <w:t>default rules</w:t>
-      </w:r>
-      <w:r>
-        <w:rPr>
-          <w:sz w:val="24"/>
-          <w:szCs w:val="24"/>
-        </w:rPr>
-        <w:t xml:space="preserve"> a syntax error, then it wi</w:t>
+        <w:t>If your change to default rules a syntax error, then it wi</w:t>
       </w:r>
       <w:r>
         <w:rPr/>
@@ -2804,13 +2736,7 @@
         <w:rPr>
           <w:rFonts w:cs="Courier New" w:ascii="Courier New" w:hAnsi="Courier New"/>
         </w:rPr>
-        <w:t>/var/log/</w:t>
-      </w:r>
-      <w:r>
-        <w:rPr>
-          <w:rFonts w:cs="Courier New" w:ascii="Courier New" w:hAnsi="Courier New"/>
-        </w:rPr>
-        <w:t>syslog</w:t>
+        <w:t>/var/log/syslog</w:t>
       </w:r>
       <w:r>
         <w:rPr/>
@@ -2848,15 +2774,7 @@
       </w:r>
       <w:r>
         <w:rPr/>
-        <w:t xml:space="preserve">, use it to test the rule you added </w:t>
-      </w:r>
-      <w:r>
-        <w:rPr/>
-        <w:t xml:space="preserve">to the default rules </w:t>
-      </w:r>
-      <w:r>
-        <w:rPr/>
-        <w:t>in step #</w:t>
+        <w:t>, use it to test the rule you added to the default rules in step #</w:t>
       </w:r>
       <w:r>
         <w:rPr/>
@@ -3082,7 +3000,7 @@
           <w:ilvl w:val="0"/>
           <w:numId w:val="2"/>
         </w:numPr>
-        <w:shd w:fill="D9D9D9" w:val="clear"/>
+        <w:shd w:val="clear" w:fill="D9D9D9"/>
         <w:rPr/>
       </w:pPr>
       <w:r>
@@ -3344,7 +3262,7 @@
           <w:ilvl w:val="0"/>
           <w:numId w:val="2"/>
         </w:numPr>
-        <w:shd w:fill="D9D9D9" w:val="clear"/>
+        <w:shd w:val="clear" w:fill="D9D9D9"/>
         <w:rPr/>
       </w:pPr>
       <w:r>
@@ -3367,8 +3285,8 @@
         </w:rPr>
         <w:t>Provide the zip file to your instructor</w:t>
       </w:r>
-      <w:bookmarkStart w:id="5" w:name="_GoBack"/>
-      <w:bookmarkEnd w:id="5"/>
+      <w:bookmarkStart w:id="6" w:name="_GoBack"/>
+      <w:bookmarkEnd w:id="6"/>
       <w:r>
         <w:rPr>
           <w:rFonts w:cs="Helvetica"/>
@@ -3409,7 +3327,7 @@
           <w:ilvl w:val="0"/>
           <w:numId w:val="0"/>
         </w:numPr>
-        <w:shd w:fill="D9D9D9" w:val="clear"/>
+        <w:shd w:val="clear" w:fill="D9D9D9"/>
         <w:rPr/>
       </w:pPr>
       <w:r>
@@ -3422,10 +3340,10 @@
         <w:tblStyle w:val="TableGrid"/>
         <w:tblW w:w="8748" w:type="dxa"/>
         <w:jc w:val="left"/>
-        <w:tblInd w:w="109" w:type="dxa"/>
+        <w:tblInd w:w="108" w:type="dxa"/>
         <w:tblCellMar>
           <w:top w:w="0" w:type="dxa"/>
-          <w:left w:w="108" w:type="dxa"/>
+          <w:left w:w="118" w:type="dxa"/>
           <w:bottom w:w="0" w:type="dxa"/>
           <w:right w:w="108" w:type="dxa"/>
         </w:tblCellMar>
@@ -4823,9 +4741,7 @@
       <w:tab/>
     </w:r>
     <w:r>
-      <w:rPr>
-        <w:rStyle w:val="Pagenumber"/>
-      </w:rPr>
+      <w:rPr/>
       <w:fldChar w:fldCharType="begin"/>
     </w:r>
     <w:r>
@@ -5122,6 +5038,7 @@
       </w:pPr>
       <w:rPr>
         <w:rFonts w:ascii="Symbol" w:hAnsi="Symbol" w:cs="Symbol" w:hint="default"/>
+        <w:rFonts w:cs="Symbol"/>
       </w:rPr>
     </w:lvl>
     <w:lvl w:ilvl="1">
@@ -5147,6 +5064,7 @@
       </w:pPr>
       <w:rPr>
         <w:rFonts w:ascii="Wingdings" w:hAnsi="Wingdings" w:cs="Wingdings" w:hint="default"/>
+        <w:rFonts w:cs="Wingdings"/>
       </w:rPr>
     </w:lvl>
     <w:lvl w:ilvl="3">
@@ -5159,6 +5077,7 @@
       </w:pPr>
       <w:rPr>
         <w:rFonts w:ascii="Symbol" w:hAnsi="Symbol" w:cs="Symbol" w:hint="default"/>
+        <w:rFonts w:cs="Symbol"/>
       </w:rPr>
     </w:lvl>
     <w:lvl w:ilvl="4">
@@ -5184,6 +5103,7 @@
       </w:pPr>
       <w:rPr>
         <w:rFonts w:ascii="Wingdings" w:hAnsi="Wingdings" w:cs="Wingdings" w:hint="default"/>
+        <w:rFonts w:cs="Wingdings"/>
       </w:rPr>
     </w:lvl>
     <w:lvl w:ilvl="6">
@@ -5196,6 +5116,7 @@
       </w:pPr>
       <w:rPr>
         <w:rFonts w:ascii="Symbol" w:hAnsi="Symbol" w:cs="Symbol" w:hint="default"/>
+        <w:rFonts w:cs="Symbol"/>
       </w:rPr>
     </w:lvl>
     <w:lvl w:ilvl="7">
@@ -5221,6 +5142,7 @@
       </w:pPr>
       <w:rPr>
         <w:rFonts w:ascii="Wingdings" w:hAnsi="Wingdings" w:cs="Wingdings" w:hint="default"/>
+        <w:rFonts w:cs="Wingdings"/>
       </w:rPr>
     </w:lvl>
   </w:abstractNum>
@@ -5745,7 +5667,7 @@
     </w:pPr>
     <w:rPr>
       <w:rFonts w:ascii="Times New Roman" w:hAnsi="Times New Roman" w:eastAsia="Times New Roman" w:cs="Times New Roman"/>
-      <w:color w:val="auto"/>
+      <w:color w:val="00000A"/>
       <w:sz w:val="24"/>
       <w:szCs w:val="24"/>
       <w:lang w:val="en-US" w:eastAsia="en-US" w:bidi="ar-SA"/>
@@ -6417,6 +6339,132 @@
     <w:name w:val="Endnote Characters"/>
     <w:qFormat/>
     <w:rPr/>
+  </w:style>
+  <w:style w:type="character" w:styleId="ListLabel46">
+    <w:name w:val="ListLabel 46"/>
+    <w:qFormat/>
+    <w:rPr>
+      <w:rFonts w:ascii="Courier New" w:hAnsi="Courier New" w:cs="Symbol"/>
+    </w:rPr>
+  </w:style>
+  <w:style w:type="character" w:styleId="ListLabel47">
+    <w:name w:val="ListLabel 47"/>
+    <w:qFormat/>
+    <w:rPr>
+      <w:rFonts w:cs="Courier New"/>
+    </w:rPr>
+  </w:style>
+  <w:style w:type="character" w:styleId="ListLabel48">
+    <w:name w:val="ListLabel 48"/>
+    <w:qFormat/>
+    <w:rPr>
+      <w:rFonts w:cs="Wingdings"/>
+    </w:rPr>
+  </w:style>
+  <w:style w:type="character" w:styleId="ListLabel49">
+    <w:name w:val="ListLabel 49"/>
+    <w:qFormat/>
+    <w:rPr>
+      <w:rFonts w:cs="Symbol"/>
+    </w:rPr>
+  </w:style>
+  <w:style w:type="character" w:styleId="ListLabel50">
+    <w:name w:val="ListLabel 50"/>
+    <w:qFormat/>
+    <w:rPr>
+      <w:rFonts w:cs="Courier New"/>
+    </w:rPr>
+  </w:style>
+  <w:style w:type="character" w:styleId="ListLabel51">
+    <w:name w:val="ListLabel 51"/>
+    <w:qFormat/>
+    <w:rPr>
+      <w:rFonts w:cs="Wingdings"/>
+    </w:rPr>
+  </w:style>
+  <w:style w:type="character" w:styleId="ListLabel52">
+    <w:name w:val="ListLabel 52"/>
+    <w:qFormat/>
+    <w:rPr>
+      <w:rFonts w:cs="Symbol"/>
+    </w:rPr>
+  </w:style>
+  <w:style w:type="character" w:styleId="ListLabel53">
+    <w:name w:val="ListLabel 53"/>
+    <w:qFormat/>
+    <w:rPr>
+      <w:rFonts w:cs="Courier New"/>
+    </w:rPr>
+  </w:style>
+  <w:style w:type="character" w:styleId="ListLabel54">
+    <w:name w:val="ListLabel 54"/>
+    <w:qFormat/>
+    <w:rPr>
+      <w:rFonts w:cs="Wingdings"/>
+    </w:rPr>
+  </w:style>
+  <w:style w:type="character" w:styleId="ListLabel55">
+    <w:name w:val="ListLabel 55"/>
+    <w:qFormat/>
+    <w:rPr>
+      <w:rFonts w:ascii="Courier New" w:hAnsi="Courier New" w:cs="Symbol"/>
+    </w:rPr>
+  </w:style>
+  <w:style w:type="character" w:styleId="ListLabel56">
+    <w:name w:val="ListLabel 56"/>
+    <w:qFormat/>
+    <w:rPr>
+      <w:rFonts w:cs="Courier New"/>
+    </w:rPr>
+  </w:style>
+  <w:style w:type="character" w:styleId="ListLabel57">
+    <w:name w:val="ListLabel 57"/>
+    <w:qFormat/>
+    <w:rPr>
+      <w:rFonts w:cs="Wingdings"/>
+    </w:rPr>
+  </w:style>
+  <w:style w:type="character" w:styleId="ListLabel58">
+    <w:name w:val="ListLabel 58"/>
+    <w:qFormat/>
+    <w:rPr>
+      <w:rFonts w:cs="Symbol"/>
+    </w:rPr>
+  </w:style>
+  <w:style w:type="character" w:styleId="ListLabel59">
+    <w:name w:val="ListLabel 59"/>
+    <w:qFormat/>
+    <w:rPr>
+      <w:rFonts w:cs="Courier New"/>
+    </w:rPr>
+  </w:style>
+  <w:style w:type="character" w:styleId="ListLabel60">
+    <w:name w:val="ListLabel 60"/>
+    <w:qFormat/>
+    <w:rPr>
+      <w:rFonts w:cs="Wingdings"/>
+    </w:rPr>
+  </w:style>
+  <w:style w:type="character" w:styleId="ListLabel61">
+    <w:name w:val="ListLabel 61"/>
+    <w:qFormat/>
+    <w:rPr>
+      <w:rFonts w:cs="Symbol"/>
+    </w:rPr>
+  </w:style>
+  <w:style w:type="character" w:styleId="ListLabel62">
+    <w:name w:val="ListLabel 62"/>
+    <w:qFormat/>
+    <w:rPr>
+      <w:rFonts w:cs="Courier New"/>
+    </w:rPr>
+  </w:style>
+  <w:style w:type="character" w:styleId="ListLabel63">
+    <w:name w:val="ListLabel 63"/>
+    <w:qFormat/>
+    <w:rPr>
+      <w:rFonts w:cs="Wingdings"/>
+    </w:rPr>
   </w:style>
   <w:style w:type="paragraph" w:styleId="Heading">
     <w:name w:val="Heading"/>
@@ -6679,7 +6727,7 @@
       <w:jc w:val="left"/>
     </w:pPr>
     <w:rPr>
-      <w:rFonts w:eastAsia="ヒラギノ角ゴ Pro W3" w:ascii="Times New Roman" w:hAnsi="Times New Roman" w:cs="Times New Roman"/>
+      <w:rFonts w:ascii="Times New Roman" w:hAnsi="Times New Roman" w:eastAsia="ヒラギノ角ゴ Pro W3" w:cs="Times New Roman"/>
       <w:color w:val="000000"/>
       <w:sz w:val="24"/>
       <w:szCs w:val="20"/>
@@ -6696,7 +6744,7 @@
       <w:jc w:val="left"/>
     </w:pPr>
     <w:rPr>
-      <w:rFonts w:eastAsia="ヒラギノ角ゴ Pro W3" w:ascii="Times New Roman" w:hAnsi="Times New Roman" w:cs="Times New Roman"/>
+      <w:rFonts w:ascii="Times New Roman" w:hAnsi="Times New Roman" w:eastAsia="ヒラギノ角ゴ Pro W3" w:cs="Times New Roman"/>
       <w:color w:val="000000"/>
       <w:sz w:val="24"/>
       <w:szCs w:val="20"/>
@@ -6745,7 +6793,7 @@
     </w:pPr>
     <w:rPr>
       <w:rFonts w:ascii="Times New Roman" w:hAnsi="Times New Roman" w:eastAsia="Times New Roman" w:cs="Times New Roman"/>
-      <w:color w:val="auto"/>
+      <w:color w:val="00000A"/>
       <w:sz w:val="24"/>
       <w:szCs w:val="24"/>
       <w:lang w:val="en-US" w:eastAsia="en-US" w:bidi="ar-SA"/>

</xml_diff>

<commit_message>
clean up, bring in line with centos-log, but ubuntu-specific
git-svn-id: https://tor.ern.nps.edu/svn/proj/labtainer/trunk@1682 ed162e55-3153-4343-a18d-e086fa355ed4
</commit_message>
<xml_diff>
--- a/labs/sys-log/docs/sys-log.docx
+++ b/labs/sys-log/docs/sys-log.docx
@@ -82,7 +82,7 @@
                 <wp:positionV relativeFrom="paragraph">
                   <wp:posOffset>680720</wp:posOffset>
                 </wp:positionV>
-                <wp:extent cx="5464810" cy="477520"/>
+                <wp:extent cx="5467350" cy="480060"/>
                 <wp:effectExtent l="0" t="0" r="24130" b="33020"/>
                 <wp:wrapSquare wrapText="bothSides"/>
                 <wp:docPr id="1" name="Text Box 10"/>
@@ -93,7 +93,7 @@
                       <wps:spPr>
                         <a:xfrm>
                           <a:off x="0" y="0"/>
-                          <a:ext cx="5464080" cy="477000"/>
+                          <a:ext cx="5466600" cy="479520"/>
                         </a:xfrm>
                         <a:prstGeom prst="rect">
                           <a:avLst/>
@@ -163,7 +163,7 @@
           </mc:Choice>
           <mc:Fallback>
             <w:pict>
-              <v:rect id="shape_0" ID="Text Box 10" stroked="t" style="position:absolute;margin-left:0pt;margin-top:53.6pt;width:430.2pt;height:37.5pt" wp14:anchorId="58C16CE4">
+              <v:rect id="shape_0" ID="Text Box 10" stroked="t" style="position:absolute;margin-left:0pt;margin-top:53.6pt;width:430.4pt;height:37.7pt" wp14:anchorId="58C16CE4">
                 <w10:wrap type="square"/>
                 <v:fill o:detectmouseclick="t" on="false"/>
                 <v:stroke color="black" joinstyle="round" endcap="flat"/>
@@ -456,7 +456,7 @@
         <w:rPr>
           <w:rFonts w:cs="Times New Roman" w:ascii="Times New Roman" w:hAnsi="Times New Roman"/>
         </w:rPr>
-        <w:t>Login using the student user ID and the student123 password.</w:t>
+        <w:t>Login using the student user ID and the password123 password.</w:t>
       </w:r>
     </w:p>
     <w:p>
@@ -516,7 +516,7 @@
           <w:rFonts w:cs="Times New Roman" w:ascii="Times New Roman" w:hAnsi="Times New Roman"/>
           <w:b w:val="false"/>
         </w:rPr>
-        <w:t>Note that in this lab, use of the “sudo” command requires you to provide the user’s password (in this case, student123).  Most of these labs allow the use of sudo without requiring a password.</w:t>
+        <w:t>Note that in this lab, use of the “sudo” command requires you to provide the user’s password (in this case, password123).  Most of these labs allow the use of sudo without requiring a password.</w:t>
       </w:r>
     </w:p>
     <w:p>
@@ -611,7 +611,7 @@
         <w:rPr>
           <w:b/>
         </w:rPr>
-        <w:t>student123</w:t>
+        <w:t>badpassword</w:t>
       </w:r>
       <w:r>
         <w:rPr/>
@@ -2419,12 +2419,26 @@
         <w:rPr/>
         <w:t xml:space="preserve">Reopen the rsyslog configuration file at </w:t>
       </w:r>
+      <w:bookmarkStart w:id="3" w:name="__DdeLink__373_112314746"/>
       <w:r>
         <w:rPr>
           <w:rFonts w:cs="Courier New" w:ascii="Courier New" w:hAnsi="Courier New"/>
         </w:rPr>
-        <w:t>/etc/rsyslog.conf</w:t>
-      </w:r>
+        <w:t>/etc/</w:t>
+      </w:r>
+      <w:r>
+        <w:rPr>
+          <w:rFonts w:cs="Courier New" w:ascii="Courier New" w:hAnsi="Courier New"/>
+        </w:rPr>
+        <w:t>rsyslog.d/50-default</w:t>
+      </w:r>
+      <w:r>
+        <w:rPr>
+          <w:rFonts w:cs="Courier New" w:ascii="Courier New" w:hAnsi="Courier New"/>
+        </w:rPr>
+        <w:t>.conf</w:t>
+      </w:r>
+      <w:bookmarkEnd w:id="3"/>
       <w:r>
         <w:rPr/>
         <w:t>, and note in its header that it provides the file name of the configuration file containing default logging rules.  Open that file.  It might be helpful to expand the window size so nothing wraps around.</w:t>
@@ -2522,8 +2536,8 @@
         <w:contextualSpacing/>
         <w:rPr/>
       </w:pPr>
-      <w:bookmarkStart w:id="3" w:name="_Ref303839265"/>
       <w:bookmarkStart w:id="4" w:name="_Ref303839265"/>
+      <w:bookmarkStart w:id="5" w:name="_Ref303839265"/>
       <w:r>
         <w:rPr/>
       </w:r>
@@ -2587,68 +2601,90 @@
         <w:contextualSpacing/>
         <w:rPr/>
       </w:pPr>
-      <w:bookmarkStart w:id="5" w:name="_Ref479847543"/>
-      <w:r>
-        <w:rPr/>
-        <w:t>Reopen the syslog configuration file and scroll down to the RULES section.</w:t>
+      <w:bookmarkStart w:id="6" w:name="_Ref479847543"/>
+      <w:r>
+        <w:rPr/>
+        <w:t xml:space="preserve">Reopen the </w:t>
+      </w:r>
+      <w:r>
+        <w:rPr>
+          <w:rFonts w:cs="Courier New" w:ascii="Courier New" w:hAnsi="Courier New"/>
+        </w:rPr>
+        <w:t>/etc/</w:t>
+      </w:r>
+      <w:r>
+        <w:rPr>
+          <w:rFonts w:cs="Courier New" w:ascii="Courier New" w:hAnsi="Courier New"/>
+        </w:rPr>
+        <w:t>rsyslog.d/50-default</w:t>
+      </w:r>
+      <w:r>
+        <w:rPr>
+          <w:rFonts w:cs="Courier New" w:ascii="Courier New" w:hAnsi="Courier New"/>
+        </w:rPr>
+        <w:t>.conf</w:t>
+      </w:r>
+      <w:r>
+        <w:rPr/>
+        <w:t xml:space="preserve"> configuration file.</w:t>
+      </w:r>
+      <w:bookmarkEnd w:id="6"/>
+      <w:r>
+        <w:rPr/>
+        <w:t xml:space="preserve"> </w:t>
+      </w:r>
+    </w:p>
+    <w:p>
+      <w:pPr>
+        <w:pStyle w:val="ListParagraph"/>
+        <w:spacing w:before="0" w:after="200"/>
+        <w:ind w:left="360" w:hanging="0"/>
+        <w:contextualSpacing/>
+        <w:rPr/>
+      </w:pPr>
+      <w:r>
+        <w:rPr/>
+      </w:r>
+    </w:p>
+    <w:p>
+      <w:pPr>
+        <w:pStyle w:val="ListParagraph"/>
+        <w:spacing w:before="0" w:after="200"/>
+        <w:ind w:left="360" w:hanging="0"/>
+        <w:contextualSpacing/>
+        <w:rPr/>
+      </w:pPr>
+      <w:r>
+        <w:rPr/>
+        <w:t xml:space="preserve">Add a new syslog rule that puts </w:t>
+      </w:r>
+      <w:r>
+        <w:rPr>
+          <w:u w:val="single"/>
+        </w:rPr>
+        <w:t>all</w:t>
+      </w:r>
+      <w:r>
+        <w:rPr/>
+        <w:t xml:space="preserve"> messages with a priority of “debug” into a file called </w:t>
+      </w:r>
+      <w:r>
+        <w:rPr>
+          <w:rFonts w:cs="Courier New" w:ascii="Courier New" w:hAnsi="Courier New"/>
+        </w:rPr>
+        <w:t>/var/log/mydebug</w:t>
+      </w:r>
+      <w:r>
+        <w:rPr/>
+        <w:t xml:space="preserve">. The file should </w:t>
+      </w:r>
+      <w:r>
+        <w:rPr>
+          <w:u w:val="single"/>
+        </w:rPr>
+        <w:t>only</w:t>
       </w:r>
       <w:bookmarkEnd w:id="5"/>
-      <w:r>
-        <w:rPr/>
-        <w:t xml:space="preserve"> </w:t>
-      </w:r>
-    </w:p>
-    <w:p>
-      <w:pPr>
-        <w:pStyle w:val="ListParagraph"/>
-        <w:spacing w:before="0" w:after="200"/>
-        <w:ind w:left="360" w:hanging="0"/>
-        <w:contextualSpacing/>
-        <w:rPr/>
-      </w:pPr>
-      <w:r>
-        <w:rPr/>
-      </w:r>
-    </w:p>
-    <w:p>
-      <w:pPr>
-        <w:pStyle w:val="ListParagraph"/>
-        <w:spacing w:before="0" w:after="200"/>
-        <w:ind w:left="360" w:hanging="0"/>
-        <w:contextualSpacing/>
-        <w:rPr/>
-      </w:pPr>
-      <w:r>
-        <w:rPr/>
-        <w:t xml:space="preserve">Add a new syslog rule that puts </w:t>
-      </w:r>
-      <w:r>
-        <w:rPr>
-          <w:u w:val="single"/>
-        </w:rPr>
-        <w:t>all</w:t>
-      </w:r>
-      <w:r>
-        <w:rPr/>
-        <w:t xml:space="preserve"> messages with a priority of “debug” into a file called </w:t>
-      </w:r>
-      <w:r>
-        <w:rPr>
-          <w:rFonts w:cs="Courier New" w:ascii="Courier New" w:hAnsi="Courier New"/>
-        </w:rPr>
-        <w:t>/var/log/mydebug</w:t>
-      </w:r>
-      <w:r>
-        <w:rPr/>
-        <w:t xml:space="preserve">. The file should </w:t>
-      </w:r>
-      <w:r>
-        <w:rPr>
-          <w:u w:val="single"/>
-        </w:rPr>
-        <w:t>only</w:t>
-      </w:r>
-      <w:bookmarkEnd w:id="4"/>
       <w:r>
         <w:rPr/>
         <w:t xml:space="preserve"> have debug messages. Feel free to refer to the lecture slides and your lecture notes to figure out what to do.</w:t>
@@ -2916,7 +2952,7 @@
         <w:rPr>
           <w:rFonts w:cs="Courier New" w:ascii="Courier New" w:hAnsi="Courier New"/>
         </w:rPr>
-        <w:t>ll /bin/logger</w:t>
+        <w:t>ll /usr/bin/logger</w:t>
       </w:r>
     </w:p>
     <w:p>
@@ -3285,8 +3321,8 @@
         </w:rPr>
         <w:t>Provide the zip file to your instructor</w:t>
       </w:r>
-      <w:bookmarkStart w:id="6" w:name="_GoBack"/>
-      <w:bookmarkEnd w:id="6"/>
+      <w:bookmarkStart w:id="7" w:name="_GoBack"/>
+      <w:bookmarkEnd w:id="7"/>
       <w:r>
         <w:rPr>
           <w:rFonts w:cs="Helvetica"/>
@@ -3343,7 +3379,7 @@
         <w:tblInd w:w="108" w:type="dxa"/>
         <w:tblCellMar>
           <w:top w:w="0" w:type="dxa"/>
-          <w:left w:w="123" w:type="dxa"/>
+          <w:left w:w="143" w:type="dxa"/>
           <w:bottom w:w="0" w:type="dxa"/>
           <w:right w:w="108" w:type="dxa"/>
         </w:tblCellMar>
@@ -4751,7 +4787,7 @@
       <w:fldChar w:fldCharType="separate"/>
     </w:r>
     <w:r>
-      <w:t>7</w:t>
+      <w:t>10</w:t>
     </w:r>
     <w:r>
       <w:fldChar w:fldCharType="end"/>
@@ -6524,6 +6560,258 @@
   </w:style>
   <w:style w:type="character" w:styleId="ListLabel72">
     <w:name w:val="ListLabel 72"/>
+    <w:qFormat/>
+    <w:rPr>
+      <w:rFonts w:cs="Wingdings"/>
+    </w:rPr>
+  </w:style>
+  <w:style w:type="character" w:styleId="ListLabel73">
+    <w:name w:val="ListLabel 73"/>
+    <w:qFormat/>
+    <w:rPr>
+      <w:rFonts w:ascii="Courier New" w:hAnsi="Courier New" w:cs="Symbol"/>
+    </w:rPr>
+  </w:style>
+  <w:style w:type="character" w:styleId="ListLabel74">
+    <w:name w:val="ListLabel 74"/>
+    <w:qFormat/>
+    <w:rPr>
+      <w:rFonts w:cs="Courier New"/>
+    </w:rPr>
+  </w:style>
+  <w:style w:type="character" w:styleId="ListLabel75">
+    <w:name w:val="ListLabel 75"/>
+    <w:qFormat/>
+    <w:rPr>
+      <w:rFonts w:cs="Wingdings"/>
+    </w:rPr>
+  </w:style>
+  <w:style w:type="character" w:styleId="ListLabel76">
+    <w:name w:val="ListLabel 76"/>
+    <w:qFormat/>
+    <w:rPr>
+      <w:rFonts w:cs="Symbol"/>
+    </w:rPr>
+  </w:style>
+  <w:style w:type="character" w:styleId="ListLabel77">
+    <w:name w:val="ListLabel 77"/>
+    <w:qFormat/>
+    <w:rPr>
+      <w:rFonts w:cs="Courier New"/>
+    </w:rPr>
+  </w:style>
+  <w:style w:type="character" w:styleId="ListLabel78">
+    <w:name w:val="ListLabel 78"/>
+    <w:qFormat/>
+    <w:rPr>
+      <w:rFonts w:cs="Wingdings"/>
+    </w:rPr>
+  </w:style>
+  <w:style w:type="character" w:styleId="ListLabel79">
+    <w:name w:val="ListLabel 79"/>
+    <w:qFormat/>
+    <w:rPr>
+      <w:rFonts w:cs="Symbol"/>
+    </w:rPr>
+  </w:style>
+  <w:style w:type="character" w:styleId="ListLabel80">
+    <w:name w:val="ListLabel 80"/>
+    <w:qFormat/>
+    <w:rPr>
+      <w:rFonts w:cs="Courier New"/>
+    </w:rPr>
+  </w:style>
+  <w:style w:type="character" w:styleId="ListLabel81">
+    <w:name w:val="ListLabel 81"/>
+    <w:qFormat/>
+    <w:rPr>
+      <w:rFonts w:cs="Wingdings"/>
+    </w:rPr>
+  </w:style>
+  <w:style w:type="character" w:styleId="ListLabel82">
+    <w:name w:val="ListLabel 82"/>
+    <w:qFormat/>
+    <w:rPr>
+      <w:rFonts w:ascii="Courier New" w:hAnsi="Courier New" w:cs="Symbol"/>
+    </w:rPr>
+  </w:style>
+  <w:style w:type="character" w:styleId="ListLabel83">
+    <w:name w:val="ListLabel 83"/>
+    <w:qFormat/>
+    <w:rPr>
+      <w:rFonts w:cs="Courier New"/>
+    </w:rPr>
+  </w:style>
+  <w:style w:type="character" w:styleId="ListLabel84">
+    <w:name w:val="ListLabel 84"/>
+    <w:qFormat/>
+    <w:rPr>
+      <w:rFonts w:cs="Wingdings"/>
+    </w:rPr>
+  </w:style>
+  <w:style w:type="character" w:styleId="ListLabel85">
+    <w:name w:val="ListLabel 85"/>
+    <w:qFormat/>
+    <w:rPr>
+      <w:rFonts w:cs="Symbol"/>
+    </w:rPr>
+  </w:style>
+  <w:style w:type="character" w:styleId="ListLabel86">
+    <w:name w:val="ListLabel 86"/>
+    <w:qFormat/>
+    <w:rPr>
+      <w:rFonts w:cs="Courier New"/>
+    </w:rPr>
+  </w:style>
+  <w:style w:type="character" w:styleId="ListLabel87">
+    <w:name w:val="ListLabel 87"/>
+    <w:qFormat/>
+    <w:rPr>
+      <w:rFonts w:cs="Wingdings"/>
+    </w:rPr>
+  </w:style>
+  <w:style w:type="character" w:styleId="ListLabel88">
+    <w:name w:val="ListLabel 88"/>
+    <w:qFormat/>
+    <w:rPr>
+      <w:rFonts w:cs="Symbol"/>
+    </w:rPr>
+  </w:style>
+  <w:style w:type="character" w:styleId="ListLabel89">
+    <w:name w:val="ListLabel 89"/>
+    <w:qFormat/>
+    <w:rPr>
+      <w:rFonts w:cs="Courier New"/>
+    </w:rPr>
+  </w:style>
+  <w:style w:type="character" w:styleId="ListLabel90">
+    <w:name w:val="ListLabel 90"/>
+    <w:qFormat/>
+    <w:rPr>
+      <w:rFonts w:cs="Wingdings"/>
+    </w:rPr>
+  </w:style>
+  <w:style w:type="character" w:styleId="ListLabel91">
+    <w:name w:val="ListLabel 91"/>
+    <w:qFormat/>
+    <w:rPr>
+      <w:rFonts w:ascii="Courier New" w:hAnsi="Courier New" w:cs="Symbol"/>
+    </w:rPr>
+  </w:style>
+  <w:style w:type="character" w:styleId="ListLabel92">
+    <w:name w:val="ListLabel 92"/>
+    <w:qFormat/>
+    <w:rPr>
+      <w:rFonts w:cs="Courier New"/>
+    </w:rPr>
+  </w:style>
+  <w:style w:type="character" w:styleId="ListLabel93">
+    <w:name w:val="ListLabel 93"/>
+    <w:qFormat/>
+    <w:rPr>
+      <w:rFonts w:cs="Wingdings"/>
+    </w:rPr>
+  </w:style>
+  <w:style w:type="character" w:styleId="ListLabel94">
+    <w:name w:val="ListLabel 94"/>
+    <w:qFormat/>
+    <w:rPr>
+      <w:rFonts w:cs="Symbol"/>
+    </w:rPr>
+  </w:style>
+  <w:style w:type="character" w:styleId="ListLabel95">
+    <w:name w:val="ListLabel 95"/>
+    <w:qFormat/>
+    <w:rPr>
+      <w:rFonts w:cs="Courier New"/>
+    </w:rPr>
+  </w:style>
+  <w:style w:type="character" w:styleId="ListLabel96">
+    <w:name w:val="ListLabel 96"/>
+    <w:qFormat/>
+    <w:rPr>
+      <w:rFonts w:cs="Wingdings"/>
+    </w:rPr>
+  </w:style>
+  <w:style w:type="character" w:styleId="ListLabel97">
+    <w:name w:val="ListLabel 97"/>
+    <w:qFormat/>
+    <w:rPr>
+      <w:rFonts w:cs="Symbol"/>
+    </w:rPr>
+  </w:style>
+  <w:style w:type="character" w:styleId="ListLabel98">
+    <w:name w:val="ListLabel 98"/>
+    <w:qFormat/>
+    <w:rPr>
+      <w:rFonts w:cs="Courier New"/>
+    </w:rPr>
+  </w:style>
+  <w:style w:type="character" w:styleId="ListLabel99">
+    <w:name w:val="ListLabel 99"/>
+    <w:qFormat/>
+    <w:rPr>
+      <w:rFonts w:cs="Wingdings"/>
+    </w:rPr>
+  </w:style>
+  <w:style w:type="character" w:styleId="ListLabel100">
+    <w:name w:val="ListLabel 100"/>
+    <w:qFormat/>
+    <w:rPr>
+      <w:rFonts w:ascii="Courier New" w:hAnsi="Courier New" w:cs="Symbol"/>
+    </w:rPr>
+  </w:style>
+  <w:style w:type="character" w:styleId="ListLabel101">
+    <w:name w:val="ListLabel 101"/>
+    <w:qFormat/>
+    <w:rPr>
+      <w:rFonts w:cs="Courier New"/>
+    </w:rPr>
+  </w:style>
+  <w:style w:type="character" w:styleId="ListLabel102">
+    <w:name w:val="ListLabel 102"/>
+    <w:qFormat/>
+    <w:rPr>
+      <w:rFonts w:cs="Wingdings"/>
+    </w:rPr>
+  </w:style>
+  <w:style w:type="character" w:styleId="ListLabel103">
+    <w:name w:val="ListLabel 103"/>
+    <w:qFormat/>
+    <w:rPr>
+      <w:rFonts w:cs="Symbol"/>
+    </w:rPr>
+  </w:style>
+  <w:style w:type="character" w:styleId="ListLabel104">
+    <w:name w:val="ListLabel 104"/>
+    <w:qFormat/>
+    <w:rPr>
+      <w:rFonts w:cs="Courier New"/>
+    </w:rPr>
+  </w:style>
+  <w:style w:type="character" w:styleId="ListLabel105">
+    <w:name w:val="ListLabel 105"/>
+    <w:qFormat/>
+    <w:rPr>
+      <w:rFonts w:cs="Wingdings"/>
+    </w:rPr>
+  </w:style>
+  <w:style w:type="character" w:styleId="ListLabel106">
+    <w:name w:val="ListLabel 106"/>
+    <w:qFormat/>
+    <w:rPr>
+      <w:rFonts w:cs="Symbol"/>
+    </w:rPr>
+  </w:style>
+  <w:style w:type="character" w:styleId="ListLabel107">
+    <w:name w:val="ListLabel 107"/>
+    <w:qFormat/>
+    <w:rPr>
+      <w:rFonts w:cs="Courier New"/>
+    </w:rPr>
+  </w:style>
+  <w:style w:type="character" w:styleId="ListLabel108">
+    <w:name w:val="ListLabel 108"/>
     <w:qFormat/>
     <w:rPr>
       <w:rFonts w:cs="Wingdings"/>

</xml_diff>